<commit_message>
atuador de patrulha por pontos waypoints e exercícios
</commit_message>
<xml_diff>
--- a/Material/Exercícios.docx
+++ b/Material/Exercícios.docx
@@ -6,11 +6,9 @@
       <w:pPr>
         <w:pStyle w:val="CitaoIntensa"/>
       </w:pPr>
-      <w:bookmarkStart w:id="0" w:name="_GoBack"/>
       <w:r>
         <w:t>Atividades da disciplina de Inteligência Artificial para Jogos Digitais</w:t>
       </w:r>
-      <w:bookmarkEnd w:id="0"/>
     </w:p>
     <w:p/>
     <w:p>
@@ -46,6 +44,25 @@
       <w:r>
         <w:t>Criar um atuador de patrulha em área circular.</w:t>
       </w:r>
+    </w:p>
+    <w:p>
+      <w:r>
+        <w:t>12/09/2022</w:t>
+      </w:r>
+    </w:p>
+    <w:p>
+      <w:pPr>
+        <w:pStyle w:val="PargrafodaLista"/>
+        <w:numPr>
+          <w:ilvl w:val="0"/>
+          <w:numId w:val="3"/>
+        </w:numPr>
+      </w:pPr>
+      <w:r>
+        <w:t>Ao colocar o NPC no cenário ele deve escolher sozinho qual o tipo de patrulha irá usar.</w:t>
+      </w:r>
+      <w:bookmarkStart w:id="0" w:name="_GoBack"/>
+      <w:bookmarkEnd w:id="0"/>
     </w:p>
     <w:sectPr>
       <w:pgSz w:w="11906" w:h="16838"/>
@@ -60,6 +77,92 @@
 <file path=word/numbering.xml><?xml version="1.0" encoding="utf-8"?>
 <w:numbering xmlns:wpc="http://schemas.microsoft.com/office/word/2010/wordprocessingCanvas" xmlns:cx="http://schemas.microsoft.com/office/drawing/2014/chartex" xmlns:cx1="http://schemas.microsoft.com/office/drawing/2015/9/8/chartex" xmlns:mc="http://schemas.openxmlformats.org/markup-compatibility/2006" xmlns:o="urn:schemas-microsoft-com:office:office" xmlns:r="http://schemas.openxmlformats.org/officeDocument/2006/relationships" xmlns:m="http://schemas.openxmlformats.org/officeDocument/2006/math" xmlns:v="urn:schemas-microsoft-com:vml" xmlns:wp14="http://schemas.microsoft.com/office/word/2010/wordprocessingDrawing" xmlns:wp="http://schemas.openxmlformats.org/drawingml/2006/wordprocessingDrawing" xmlns:w10="urn:schemas-microsoft-com:office:word" xmlns:w="http://schemas.openxmlformats.org/wordprocessingml/2006/main" xmlns:w14="http://schemas.microsoft.com/office/word/2010/wordml" xmlns:w15="http://schemas.microsoft.com/office/word/2012/wordml" xmlns:w16se="http://schemas.microsoft.com/office/word/2015/wordml/symex" xmlns:wpg="http://schemas.microsoft.com/office/word/2010/wordprocessingGroup" xmlns:wpi="http://schemas.microsoft.com/office/word/2010/wordprocessingInk" xmlns:wne="http://schemas.microsoft.com/office/word/2006/wordml" xmlns:wps="http://schemas.microsoft.com/office/word/2010/wordprocessingShape" mc:Ignorable="w14 w15 w16se wp14">
   <w:abstractNum w:abstractNumId="0" w15:restartNumberingAfterBreak="0">
+    <w:nsid w:val="01F95449"/>
+    <w:multiLevelType w:val="hybridMultilevel"/>
+    <w:tmpl w:val="1F567892"/>
+    <w:lvl w:ilvl="0" w:tplc="0416000F">
+      <w:start w:val="1"/>
+      <w:numFmt w:val="decimal"/>
+      <w:lvlText w:val="%1."/>
+      <w:lvlJc w:val="left"/>
+      <w:pPr>
+        <w:ind w:left="720" w:hanging="360"/>
+      </w:pPr>
+    </w:lvl>
+    <w:lvl w:ilvl="1" w:tplc="04160019" w:tentative="1">
+      <w:start w:val="1"/>
+      <w:numFmt w:val="lowerLetter"/>
+      <w:lvlText w:val="%2."/>
+      <w:lvlJc w:val="left"/>
+      <w:pPr>
+        <w:ind w:left="1440" w:hanging="360"/>
+      </w:pPr>
+    </w:lvl>
+    <w:lvl w:ilvl="2" w:tplc="0416001B" w:tentative="1">
+      <w:start w:val="1"/>
+      <w:numFmt w:val="lowerRoman"/>
+      <w:lvlText w:val="%3."/>
+      <w:lvlJc w:val="right"/>
+      <w:pPr>
+        <w:ind w:left="2160" w:hanging="180"/>
+      </w:pPr>
+    </w:lvl>
+    <w:lvl w:ilvl="3" w:tplc="0416000F" w:tentative="1">
+      <w:start w:val="1"/>
+      <w:numFmt w:val="decimal"/>
+      <w:lvlText w:val="%4."/>
+      <w:lvlJc w:val="left"/>
+      <w:pPr>
+        <w:ind w:left="2880" w:hanging="360"/>
+      </w:pPr>
+    </w:lvl>
+    <w:lvl w:ilvl="4" w:tplc="04160019" w:tentative="1">
+      <w:start w:val="1"/>
+      <w:numFmt w:val="lowerLetter"/>
+      <w:lvlText w:val="%5."/>
+      <w:lvlJc w:val="left"/>
+      <w:pPr>
+        <w:ind w:left="3600" w:hanging="360"/>
+      </w:pPr>
+    </w:lvl>
+    <w:lvl w:ilvl="5" w:tplc="0416001B" w:tentative="1">
+      <w:start w:val="1"/>
+      <w:numFmt w:val="lowerRoman"/>
+      <w:lvlText w:val="%6."/>
+      <w:lvlJc w:val="right"/>
+      <w:pPr>
+        <w:ind w:left="4320" w:hanging="180"/>
+      </w:pPr>
+    </w:lvl>
+    <w:lvl w:ilvl="6" w:tplc="0416000F" w:tentative="1">
+      <w:start w:val="1"/>
+      <w:numFmt w:val="decimal"/>
+      <w:lvlText w:val="%7."/>
+      <w:lvlJc w:val="left"/>
+      <w:pPr>
+        <w:ind w:left="5040" w:hanging="360"/>
+      </w:pPr>
+    </w:lvl>
+    <w:lvl w:ilvl="7" w:tplc="04160019" w:tentative="1">
+      <w:start w:val="1"/>
+      <w:numFmt w:val="lowerLetter"/>
+      <w:lvlText w:val="%8."/>
+      <w:lvlJc w:val="left"/>
+      <w:pPr>
+        <w:ind w:left="5760" w:hanging="360"/>
+      </w:pPr>
+    </w:lvl>
+    <w:lvl w:ilvl="8" w:tplc="0416001B" w:tentative="1">
+      <w:start w:val="1"/>
+      <w:numFmt w:val="lowerRoman"/>
+      <w:lvlText w:val="%9."/>
+      <w:lvlJc w:val="right"/>
+      <w:pPr>
+        <w:ind w:left="6480" w:hanging="180"/>
+      </w:pPr>
+    </w:lvl>
+  </w:abstractNum>
+  <w:abstractNum w:abstractNumId="1" w15:restartNumberingAfterBreak="0">
     <w:nsid w:val="71452C4F"/>
     <w:multiLevelType w:val="hybridMultilevel"/>
     <w:tmpl w:val="1048E374"/>
@@ -145,10 +248,10 @@
       </w:pPr>
     </w:lvl>
   </w:abstractNum>
-  <w:abstractNum w:abstractNumId="1" w15:restartNumberingAfterBreak="0">
+  <w:abstractNum w:abstractNumId="2" w15:restartNumberingAfterBreak="0">
     <w:nsid w:val="752858BE"/>
     <w:multiLevelType w:val="hybridMultilevel"/>
-    <w:tmpl w:val="1048E374"/>
+    <w:tmpl w:val="1F567892"/>
     <w:lvl w:ilvl="0" w:tplc="0416000F">
       <w:start w:val="1"/>
       <w:numFmt w:val="decimal"/>
@@ -232,10 +335,13 @@
     </w:lvl>
   </w:abstractNum>
   <w:num w:numId="1">
-    <w:abstractNumId w:val="0"/>
+    <w:abstractNumId w:val="1"/>
   </w:num>
   <w:num w:numId="2">
-    <w:abstractNumId w:val="1"/>
+    <w:abstractNumId w:val="2"/>
+  </w:num>
+  <w:num w:numId="3">
+    <w:abstractNumId w:val="0"/>
   </w:num>
 </w:numbering>
 </file>

</xml_diff>